<commit_message>
updated Homework01 and 02
</commit_message>
<xml_diff>
--- a/H02 A/A2/Homework02_A2.docx
+++ b/H02 A/A2/Homework02_A2.docx
@@ -64,973 +64,6 @@
                 <w:lang w:val="en-US"/>
               </w:rPr>
             </w:pPr>
-          </w:p>
-        </w:tc>
-      </w:tr>
-    </w:tbl>
-    <w:p>
-      <w:pPr>
-        <w:jc w:val="right"/>
-        <w:rPr>
-          <w:u w:val="single"/>
-          <w:lang w:val="en-US"/>
-        </w:rPr>
-      </w:pPr>
-    </w:p>
-    <w:tbl>
-      <w:tblPr>
-        <w:tblW w:w="8040" w:type="dxa"/>
-        <w:tblLayout w:type="fixed"/>
-        <w:tblLook w:val="04A0" w:firstRow="1" w:lastRow="0" w:firstColumn="1" w:lastColumn="0" w:noHBand="0" w:noVBand="1"/>
-      </w:tblPr>
-      <w:tblGrid>
-        <w:gridCol w:w="2264"/>
-        <w:gridCol w:w="1925"/>
-        <w:gridCol w:w="1924"/>
-        <w:gridCol w:w="1927"/>
-      </w:tblGrid>
-      <w:tr>
-        <w:tc>
-          <w:tcPr>
-            <w:tcW w:w="2263" w:type="dxa"/>
-            <w:tcBorders>
-              <w:top w:val="single" w:sz="4" w:space="0" w:color="000000"/>
-              <w:left w:val="single" w:sz="4" w:space="0" w:color="000000"/>
-              <w:bottom w:val="single" w:sz="4" w:space="0" w:color="000000"/>
-              <w:right w:val="single" w:sz="4" w:space="0" w:color="000000"/>
-            </w:tcBorders>
-          </w:tcPr>
-          <w:p>
-            <w:pPr>
-              <w:widowControl w:val="0"/>
-              <w:spacing w:after="0" w:line="240" w:lineRule="auto"/>
-              <w:rPr>
-                <w:lang w:val="en-US"/>
-              </w:rPr>
-            </w:pPr>
-            <w:r>
-              <w:rPr>
-                <w:lang w:val="en-US"/>
-              </w:rPr>
-              <w:t>Team name:</w:t>
-            </w:r>
-          </w:p>
-        </w:tc>
-        <w:tc>
-          <w:tcPr>
-            <w:tcW w:w="5776" w:type="dxa"/>
-            <w:gridSpan w:val="3"/>
-            <w:tcBorders>
-              <w:top w:val="single" w:sz="4" w:space="0" w:color="000000"/>
-              <w:left w:val="single" w:sz="4" w:space="0" w:color="000000"/>
-              <w:bottom w:val="single" w:sz="4" w:space="0" w:color="000000"/>
-              <w:right w:val="single" w:sz="4" w:space="0" w:color="000000"/>
-            </w:tcBorders>
-            <w:shd w:val="clear" w:color="auto" w:fill="FFF2CC"/>
-          </w:tcPr>
-          <w:p>
-            <w:pPr>
-              <w:widowControl w:val="0"/>
-              <w:spacing w:after="0" w:line="240" w:lineRule="auto"/>
-              <w:rPr>
-                <w:i/>
-                <w:iCs/>
-                <w:lang w:val="en-US"/>
-              </w:rPr>
-            </w:pPr>
-            <w:r>
-              <w:rPr>
-                <w:i/>
-                <w:iCs/>
-                <w:lang w:val="en-US"/>
-              </w:rPr>
-              <w:t>A2</w:t>
-            </w:r>
-          </w:p>
-        </w:tc>
-      </w:tr>
-      <w:tr>
-        <w:tc>
-          <w:tcPr>
-            <w:tcW w:w="2263" w:type="dxa"/>
-            <w:tcBorders>
-              <w:top w:val="single" w:sz="4" w:space="0" w:color="000000"/>
-              <w:left w:val="single" w:sz="4" w:space="0" w:color="000000"/>
-              <w:bottom w:val="single" w:sz="4" w:space="0" w:color="000000"/>
-              <w:right w:val="single" w:sz="4" w:space="0" w:color="000000"/>
-            </w:tcBorders>
-          </w:tcPr>
-          <w:p>
-            <w:pPr>
-              <w:widowControl w:val="0"/>
-              <w:spacing w:after="0" w:line="240" w:lineRule="auto"/>
-              <w:rPr>
-                <w:lang w:val="en-US"/>
-              </w:rPr>
-            </w:pPr>
-            <w:r>
-              <w:rPr>
-                <w:lang w:val="en-US"/>
-              </w:rPr>
-              <w:t>Homework number:</w:t>
-            </w:r>
-          </w:p>
-        </w:tc>
-        <w:tc>
-          <w:tcPr>
-            <w:tcW w:w="5776" w:type="dxa"/>
-            <w:gridSpan w:val="3"/>
-            <w:tcBorders>
-              <w:top w:val="single" w:sz="4" w:space="0" w:color="000000"/>
-              <w:left w:val="single" w:sz="4" w:space="0" w:color="000000"/>
-              <w:bottom w:val="single" w:sz="4" w:space="0" w:color="000000"/>
-              <w:right w:val="single" w:sz="4" w:space="0" w:color="000000"/>
-            </w:tcBorders>
-            <w:shd w:val="clear" w:color="auto" w:fill="FFF2CC"/>
-          </w:tcPr>
-          <w:p>
-            <w:pPr>
-              <w:widowControl w:val="0"/>
-              <w:spacing w:after="0" w:line="240" w:lineRule="auto"/>
-              <w:rPr>
-                <w:i/>
-                <w:iCs/>
-                <w:lang w:val="en-US"/>
-              </w:rPr>
-            </w:pPr>
-            <w:r>
-              <w:rPr>
-                <w:i/>
-                <w:iCs/>
-                <w:lang w:val="en-US"/>
-              </w:rPr>
-              <w:t>HOMEWORK 2</w:t>
-            </w:r>
-          </w:p>
-        </w:tc>
-      </w:tr>
-      <w:tr>
-        <w:tc>
-          <w:tcPr>
-            <w:tcW w:w="2263" w:type="dxa"/>
-            <w:tcBorders>
-              <w:top w:val="single" w:sz="4" w:space="0" w:color="000000"/>
-              <w:left w:val="single" w:sz="4" w:space="0" w:color="000000"/>
-              <w:bottom w:val="single" w:sz="4" w:space="0" w:color="000000"/>
-              <w:right w:val="single" w:sz="4" w:space="0" w:color="000000"/>
-            </w:tcBorders>
-          </w:tcPr>
-          <w:p>
-            <w:pPr>
-              <w:widowControl w:val="0"/>
-              <w:spacing w:after="0" w:line="240" w:lineRule="auto"/>
-              <w:rPr>
-                <w:lang w:val="en-US"/>
-              </w:rPr>
-            </w:pPr>
-            <w:r>
-              <w:rPr>
-                <w:lang w:val="en-US"/>
-              </w:rPr>
-              <w:t>Due date:</w:t>
-            </w:r>
-          </w:p>
-        </w:tc>
-        <w:tc>
-          <w:tcPr>
-            <w:tcW w:w="5776" w:type="dxa"/>
-            <w:gridSpan w:val="3"/>
-            <w:tcBorders>
-              <w:top w:val="single" w:sz="4" w:space="0" w:color="000000"/>
-              <w:left w:val="single" w:sz="4" w:space="0" w:color="000000"/>
-              <w:bottom w:val="single" w:sz="4" w:space="0" w:color="000000"/>
-              <w:right w:val="single" w:sz="4" w:space="0" w:color="000000"/>
-            </w:tcBorders>
-            <w:shd w:val="clear" w:color="auto" w:fill="FFF2CC"/>
-          </w:tcPr>
-          <w:p>
-            <w:pPr>
-              <w:widowControl w:val="0"/>
-              <w:spacing w:after="0" w:line="240" w:lineRule="auto"/>
-              <w:rPr>
-                <w:shd w:val="clear" w:color="auto" w:fill="FFFF00"/>
-                <w:lang w:val="en-US"/>
-              </w:rPr>
-            </w:pPr>
-            <w:r>
-              <w:rPr>
-                <w:lang w:val="en-US"/>
-              </w:rPr>
-              <w:t>15/10/2023</w:t>
-            </w:r>
-          </w:p>
-        </w:tc>
-      </w:tr>
-      <w:tr>
-        <w:tc>
-          <w:tcPr>
-            <w:tcW w:w="2263" w:type="dxa"/>
-            <w:tcBorders>
-              <w:top w:val="single" w:sz="4" w:space="0" w:color="000000"/>
-              <w:left w:val="single" w:sz="4" w:space="0" w:color="000000"/>
-              <w:bottom w:val="single" w:sz="4" w:space="0" w:color="000000"/>
-              <w:right w:val="single" w:sz="4" w:space="0" w:color="000000"/>
-            </w:tcBorders>
-          </w:tcPr>
-          <w:p>
-            <w:pPr>
-              <w:widowControl w:val="0"/>
-              <w:spacing w:after="0" w:line="240" w:lineRule="auto"/>
-              <w:rPr>
-                <w:lang w:val="en-US"/>
-              </w:rPr>
-            </w:pPr>
-          </w:p>
-        </w:tc>
-        <w:tc>
-          <w:tcPr>
-            <w:tcW w:w="1925" w:type="dxa"/>
-            <w:tcBorders>
-              <w:top w:val="single" w:sz="4" w:space="0" w:color="000000"/>
-              <w:left w:val="single" w:sz="4" w:space="0" w:color="000000"/>
-              <w:bottom w:val="single" w:sz="4" w:space="0" w:color="000000"/>
-              <w:right w:val="single" w:sz="4" w:space="0" w:color="000000"/>
-            </w:tcBorders>
-          </w:tcPr>
-          <w:p>
-            <w:pPr>
-              <w:widowControl w:val="0"/>
-              <w:spacing w:after="0" w:line="240" w:lineRule="auto"/>
-              <w:rPr>
-                <w:lang w:val="en-US"/>
-              </w:rPr>
-            </w:pPr>
-          </w:p>
-        </w:tc>
-        <w:tc>
-          <w:tcPr>
-            <w:tcW w:w="1924" w:type="dxa"/>
-            <w:tcBorders>
-              <w:top w:val="single" w:sz="4" w:space="0" w:color="000000"/>
-              <w:left w:val="single" w:sz="4" w:space="0" w:color="000000"/>
-              <w:bottom w:val="single" w:sz="4" w:space="0" w:color="000000"/>
-              <w:right w:val="single" w:sz="4" w:space="0" w:color="000000"/>
-            </w:tcBorders>
-          </w:tcPr>
-          <w:p>
-            <w:pPr>
-              <w:widowControl w:val="0"/>
-              <w:spacing w:after="0" w:line="240" w:lineRule="auto"/>
-              <w:rPr>
-                <w:lang w:val="en-US"/>
-              </w:rPr>
-            </w:pPr>
-          </w:p>
-        </w:tc>
-        <w:tc>
-          <w:tcPr>
-            <w:tcW w:w="1927" w:type="dxa"/>
-            <w:tcBorders>
-              <w:top w:val="single" w:sz="4" w:space="0" w:color="000000"/>
-              <w:left w:val="single" w:sz="4" w:space="0" w:color="000000"/>
-              <w:bottom w:val="single" w:sz="4" w:space="0" w:color="000000"/>
-              <w:right w:val="single" w:sz="4" w:space="0" w:color="000000"/>
-            </w:tcBorders>
-          </w:tcPr>
-          <w:p>
-            <w:pPr>
-              <w:widowControl w:val="0"/>
-              <w:spacing w:after="0" w:line="240" w:lineRule="auto"/>
-              <w:rPr>
-                <w:lang w:val="en-US"/>
-              </w:rPr>
-            </w:pPr>
-          </w:p>
-        </w:tc>
-      </w:tr>
-      <w:tr>
-        <w:tc>
-          <w:tcPr>
-            <w:tcW w:w="2263" w:type="dxa"/>
-            <w:tcBorders>
-              <w:top w:val="single" w:sz="4" w:space="0" w:color="000000"/>
-              <w:left w:val="single" w:sz="4" w:space="0" w:color="000000"/>
-              <w:bottom w:val="single" w:sz="4" w:space="0" w:color="000000"/>
-              <w:right w:val="single" w:sz="4" w:space="0" w:color="000000"/>
-            </w:tcBorders>
-          </w:tcPr>
-          <w:p>
-            <w:pPr>
-              <w:widowControl w:val="0"/>
-              <w:spacing w:after="0" w:line="240" w:lineRule="auto"/>
-              <w:rPr>
-                <w:lang w:val="en-US"/>
-              </w:rPr>
-            </w:pPr>
-            <w:r>
-              <w:rPr>
-                <w:lang w:val="en-US"/>
-              </w:rPr>
-              <w:t>Contribution</w:t>
-            </w:r>
-          </w:p>
-        </w:tc>
-        <w:tc>
-          <w:tcPr>
-            <w:tcW w:w="1925" w:type="dxa"/>
-            <w:tcBorders>
-              <w:top w:val="single" w:sz="4" w:space="0" w:color="000000"/>
-              <w:left w:val="single" w:sz="4" w:space="0" w:color="000000"/>
-              <w:bottom w:val="single" w:sz="4" w:space="0" w:color="000000"/>
-              <w:right w:val="single" w:sz="4" w:space="0" w:color="000000"/>
-            </w:tcBorders>
-          </w:tcPr>
-          <w:p>
-            <w:pPr>
-              <w:widowControl w:val="0"/>
-              <w:spacing w:after="0" w:line="240" w:lineRule="auto"/>
-              <w:jc w:val="center"/>
-              <w:rPr>
-                <w:lang w:val="en-US"/>
-              </w:rPr>
-            </w:pPr>
-            <w:r>
-              <w:rPr>
-                <w:lang w:val="en-US"/>
-              </w:rPr>
-              <w:t>NO</w:t>
-            </w:r>
-          </w:p>
-        </w:tc>
-        <w:tc>
-          <w:tcPr>
-            <w:tcW w:w="1924" w:type="dxa"/>
-            <w:tcBorders>
-              <w:top w:val="single" w:sz="4" w:space="0" w:color="000000"/>
-              <w:left w:val="single" w:sz="4" w:space="0" w:color="000000"/>
-              <w:bottom w:val="single" w:sz="4" w:space="0" w:color="000000"/>
-              <w:right w:val="single" w:sz="4" w:space="0" w:color="000000"/>
-            </w:tcBorders>
-          </w:tcPr>
-          <w:p>
-            <w:pPr>
-              <w:widowControl w:val="0"/>
-              <w:spacing w:after="0" w:line="240" w:lineRule="auto"/>
-              <w:jc w:val="center"/>
-              <w:rPr>
-                <w:lang w:val="en-US"/>
-              </w:rPr>
-            </w:pPr>
-            <w:r>
-              <w:rPr>
-                <w:lang w:val="en-US"/>
-              </w:rPr>
-              <w:t>Partial</w:t>
-            </w:r>
-          </w:p>
-        </w:tc>
-        <w:tc>
-          <w:tcPr>
-            <w:tcW w:w="1927" w:type="dxa"/>
-            <w:tcBorders>
-              <w:top w:val="single" w:sz="4" w:space="0" w:color="000000"/>
-              <w:left w:val="single" w:sz="4" w:space="0" w:color="000000"/>
-              <w:bottom w:val="single" w:sz="4" w:space="0" w:color="000000"/>
-              <w:right w:val="single" w:sz="4" w:space="0" w:color="000000"/>
-            </w:tcBorders>
-          </w:tcPr>
-          <w:p>
-            <w:pPr>
-              <w:widowControl w:val="0"/>
-              <w:spacing w:after="0" w:line="240" w:lineRule="auto"/>
-              <w:jc w:val="center"/>
-              <w:rPr>
-                <w:lang w:val="en-US"/>
-              </w:rPr>
-            </w:pPr>
-            <w:r>
-              <w:rPr>
-                <w:lang w:val="en-US"/>
-              </w:rPr>
-              <w:t>Full</w:t>
-            </w:r>
-          </w:p>
-        </w:tc>
-      </w:tr>
-      <w:tr>
-        <w:tc>
-          <w:tcPr>
-            <w:tcW w:w="2263" w:type="dxa"/>
-            <w:tcBorders>
-              <w:top w:val="single" w:sz="4" w:space="0" w:color="000000"/>
-              <w:left w:val="single" w:sz="4" w:space="0" w:color="000000"/>
-              <w:bottom w:val="single" w:sz="4" w:space="0" w:color="000000"/>
-              <w:right w:val="single" w:sz="4" w:space="0" w:color="000000"/>
-            </w:tcBorders>
-            <w:shd w:val="clear" w:color="auto" w:fill="FFF2CC"/>
-          </w:tcPr>
-          <w:p>
-            <w:pPr>
-              <w:widowControl w:val="0"/>
-              <w:spacing w:after="0" w:line="240" w:lineRule="auto"/>
-              <w:rPr>
-                <w:lang w:val="en-US"/>
-              </w:rPr>
-            </w:pPr>
-            <w:r>
-              <w:rPr>
-                <w:lang w:val="en-US"/>
-              </w:rPr>
-              <w:t>Hui Jiang</w:t>
-            </w:r>
-          </w:p>
-        </w:tc>
-        <w:tc>
-          <w:tcPr>
-            <w:tcW w:w="1925" w:type="dxa"/>
-            <w:tcBorders>
-              <w:top w:val="single" w:sz="4" w:space="0" w:color="000000"/>
-              <w:left w:val="single" w:sz="4" w:space="0" w:color="000000"/>
-              <w:bottom w:val="single" w:sz="4" w:space="0" w:color="000000"/>
-              <w:right w:val="single" w:sz="4" w:space="0" w:color="000000"/>
-            </w:tcBorders>
-            <w:shd w:val="clear" w:color="auto" w:fill="FFF2CC"/>
-          </w:tcPr>
-          <w:p>
-            <w:pPr>
-              <w:widowControl w:val="0"/>
-              <w:spacing w:after="0" w:line="240" w:lineRule="auto"/>
-              <w:jc w:val="center"/>
-              <w:rPr>
-                <w:i/>
-                <w:iCs/>
-                <w:lang w:val="en-US"/>
-              </w:rPr>
-            </w:pPr>
-          </w:p>
-        </w:tc>
-        <w:tc>
-          <w:tcPr>
-            <w:tcW w:w="1924" w:type="dxa"/>
-            <w:tcBorders>
-              <w:top w:val="single" w:sz="4" w:space="0" w:color="000000"/>
-              <w:left w:val="single" w:sz="4" w:space="0" w:color="000000"/>
-              <w:bottom w:val="single" w:sz="4" w:space="0" w:color="000000"/>
-              <w:right w:val="single" w:sz="4" w:space="0" w:color="000000"/>
-            </w:tcBorders>
-            <w:shd w:val="clear" w:color="auto" w:fill="FFF2CC"/>
-          </w:tcPr>
-          <w:p>
-            <w:pPr>
-              <w:widowControl w:val="0"/>
-              <w:spacing w:after="0" w:line="240" w:lineRule="auto"/>
-              <w:jc w:val="center"/>
-              <w:rPr>
-                <w:i/>
-                <w:iCs/>
-                <w:lang w:val="en-US"/>
-              </w:rPr>
-            </w:pPr>
-          </w:p>
-        </w:tc>
-        <w:tc>
-          <w:tcPr>
-            <w:tcW w:w="1927" w:type="dxa"/>
-            <w:tcBorders>
-              <w:top w:val="single" w:sz="4" w:space="0" w:color="000000"/>
-              <w:left w:val="single" w:sz="4" w:space="0" w:color="000000"/>
-              <w:bottom w:val="single" w:sz="4" w:space="0" w:color="000000"/>
-              <w:right w:val="single" w:sz="4" w:space="0" w:color="000000"/>
-            </w:tcBorders>
-            <w:shd w:val="clear" w:color="auto" w:fill="FFF2CC"/>
-          </w:tcPr>
-          <w:p>
-            <w:pPr>
-              <w:widowControl w:val="0"/>
-              <w:spacing w:after="0" w:line="240" w:lineRule="auto"/>
-              <w:jc w:val="center"/>
-              <w:rPr>
-                <w:i/>
-                <w:iCs/>
-                <w:lang w:val="en-US"/>
-              </w:rPr>
-            </w:pPr>
-            <w:r>
-              <w:rPr>
-                <w:i/>
-                <w:iCs/>
-                <w:lang w:val="en-US"/>
-              </w:rPr>
-              <w:t>x</w:t>
-            </w:r>
-          </w:p>
-        </w:tc>
-      </w:tr>
-      <w:tr>
-        <w:tc>
-          <w:tcPr>
-            <w:tcW w:w="2263" w:type="dxa"/>
-            <w:tcBorders>
-              <w:top w:val="single" w:sz="4" w:space="0" w:color="000000"/>
-              <w:left w:val="single" w:sz="4" w:space="0" w:color="000000"/>
-              <w:bottom w:val="single" w:sz="4" w:space="0" w:color="000000"/>
-              <w:right w:val="single" w:sz="4" w:space="0" w:color="000000"/>
-            </w:tcBorders>
-            <w:shd w:val="clear" w:color="auto" w:fill="FFF2CC"/>
-          </w:tcPr>
-          <w:p>
-            <w:pPr>
-              <w:widowControl w:val="0"/>
-              <w:spacing w:after="0" w:line="240" w:lineRule="auto"/>
-              <w:rPr>
-                <w:lang w:val="en-US"/>
-              </w:rPr>
-            </w:pPr>
-            <w:r>
-              <w:rPr>
-                <w:lang w:val="en-US"/>
-              </w:rPr>
-              <w:t>Mattia Sironi</w:t>
-            </w:r>
-          </w:p>
-        </w:tc>
-        <w:tc>
-          <w:tcPr>
-            <w:tcW w:w="1925" w:type="dxa"/>
-            <w:tcBorders>
-              <w:top w:val="single" w:sz="4" w:space="0" w:color="000000"/>
-              <w:left w:val="single" w:sz="4" w:space="0" w:color="000000"/>
-              <w:bottom w:val="single" w:sz="4" w:space="0" w:color="000000"/>
-              <w:right w:val="single" w:sz="4" w:space="0" w:color="000000"/>
-            </w:tcBorders>
-            <w:shd w:val="clear" w:color="auto" w:fill="FFF2CC"/>
-          </w:tcPr>
-          <w:p>
-            <w:pPr>
-              <w:widowControl w:val="0"/>
-              <w:spacing w:after="0" w:line="240" w:lineRule="auto"/>
-              <w:jc w:val="center"/>
-              <w:rPr>
-                <w:i/>
-                <w:iCs/>
-                <w:lang w:val="en-US"/>
-              </w:rPr>
-            </w:pPr>
-          </w:p>
-        </w:tc>
-        <w:tc>
-          <w:tcPr>
-            <w:tcW w:w="1924" w:type="dxa"/>
-            <w:tcBorders>
-              <w:top w:val="single" w:sz="4" w:space="0" w:color="000000"/>
-              <w:left w:val="single" w:sz="4" w:space="0" w:color="000000"/>
-              <w:bottom w:val="single" w:sz="4" w:space="0" w:color="000000"/>
-              <w:right w:val="single" w:sz="4" w:space="0" w:color="000000"/>
-            </w:tcBorders>
-            <w:shd w:val="clear" w:color="auto" w:fill="FFF2CC"/>
-          </w:tcPr>
-          <w:p>
-            <w:pPr>
-              <w:widowControl w:val="0"/>
-              <w:spacing w:after="0" w:line="240" w:lineRule="auto"/>
-              <w:jc w:val="center"/>
-              <w:rPr>
-                <w:i/>
-                <w:iCs/>
-                <w:lang w:val="en-US"/>
-              </w:rPr>
-            </w:pPr>
-          </w:p>
-        </w:tc>
-        <w:tc>
-          <w:tcPr>
-            <w:tcW w:w="1927" w:type="dxa"/>
-            <w:tcBorders>
-              <w:top w:val="single" w:sz="4" w:space="0" w:color="000000"/>
-              <w:left w:val="single" w:sz="4" w:space="0" w:color="000000"/>
-              <w:bottom w:val="single" w:sz="4" w:space="0" w:color="000000"/>
-              <w:right w:val="single" w:sz="4" w:space="0" w:color="000000"/>
-            </w:tcBorders>
-            <w:shd w:val="clear" w:color="auto" w:fill="FFF2CC"/>
-          </w:tcPr>
-          <w:p>
-            <w:pPr>
-              <w:widowControl w:val="0"/>
-              <w:spacing w:after="0" w:line="240" w:lineRule="auto"/>
-              <w:jc w:val="center"/>
-              <w:rPr>
-                <w:i/>
-                <w:iCs/>
-                <w:lang w:val="en-US"/>
-              </w:rPr>
-            </w:pPr>
-            <w:r>
-              <w:rPr>
-                <w:i/>
-                <w:iCs/>
-                <w:lang w:val="en-US"/>
-              </w:rPr>
-              <w:t>x</w:t>
-            </w:r>
-          </w:p>
-        </w:tc>
-      </w:tr>
-      <w:tr>
-        <w:tc>
-          <w:tcPr>
-            <w:tcW w:w="2263" w:type="dxa"/>
-            <w:tcBorders>
-              <w:top w:val="single" w:sz="4" w:space="0" w:color="000000"/>
-              <w:left w:val="single" w:sz="4" w:space="0" w:color="000000"/>
-              <w:bottom w:val="single" w:sz="4" w:space="0" w:color="000000"/>
-              <w:right w:val="single" w:sz="4" w:space="0" w:color="000000"/>
-            </w:tcBorders>
-            <w:shd w:val="clear" w:color="auto" w:fill="FFF2CC"/>
-          </w:tcPr>
-          <w:p>
-            <w:pPr>
-              <w:widowControl w:val="0"/>
-              <w:spacing w:after="0" w:line="240" w:lineRule="auto"/>
-              <w:rPr>
-                <w:lang w:val="en-US"/>
-              </w:rPr>
-            </w:pPr>
-            <w:r>
-              <w:rPr>
-                <w:lang w:val="en-US"/>
-              </w:rPr>
-              <w:t>Gabriele Landi</w:t>
-            </w:r>
-          </w:p>
-        </w:tc>
-        <w:tc>
-          <w:tcPr>
-            <w:tcW w:w="1925" w:type="dxa"/>
-            <w:tcBorders>
-              <w:top w:val="single" w:sz="4" w:space="0" w:color="000000"/>
-              <w:left w:val="single" w:sz="4" w:space="0" w:color="000000"/>
-              <w:bottom w:val="single" w:sz="4" w:space="0" w:color="000000"/>
-              <w:right w:val="single" w:sz="4" w:space="0" w:color="000000"/>
-            </w:tcBorders>
-            <w:shd w:val="clear" w:color="auto" w:fill="FFF2CC"/>
-          </w:tcPr>
-          <w:p>
-            <w:pPr>
-              <w:widowControl w:val="0"/>
-              <w:spacing w:after="0" w:line="240" w:lineRule="auto"/>
-              <w:jc w:val="center"/>
-              <w:rPr>
-                <w:i/>
-                <w:iCs/>
-                <w:lang w:val="en-US"/>
-              </w:rPr>
-            </w:pPr>
-          </w:p>
-        </w:tc>
-        <w:tc>
-          <w:tcPr>
-            <w:tcW w:w="1924" w:type="dxa"/>
-            <w:tcBorders>
-              <w:top w:val="single" w:sz="4" w:space="0" w:color="000000"/>
-              <w:left w:val="single" w:sz="4" w:space="0" w:color="000000"/>
-              <w:bottom w:val="single" w:sz="4" w:space="0" w:color="000000"/>
-              <w:right w:val="single" w:sz="4" w:space="0" w:color="000000"/>
-            </w:tcBorders>
-            <w:shd w:val="clear" w:color="auto" w:fill="FFF2CC"/>
-          </w:tcPr>
-          <w:p>
-            <w:pPr>
-              <w:widowControl w:val="0"/>
-              <w:spacing w:after="0" w:line="240" w:lineRule="auto"/>
-              <w:jc w:val="center"/>
-              <w:rPr>
-                <w:i/>
-                <w:iCs/>
-                <w:lang w:val="en-US"/>
-              </w:rPr>
-            </w:pPr>
-          </w:p>
-        </w:tc>
-        <w:tc>
-          <w:tcPr>
-            <w:tcW w:w="1927" w:type="dxa"/>
-            <w:tcBorders>
-              <w:top w:val="single" w:sz="4" w:space="0" w:color="000000"/>
-              <w:left w:val="single" w:sz="4" w:space="0" w:color="000000"/>
-              <w:bottom w:val="single" w:sz="4" w:space="0" w:color="000000"/>
-              <w:right w:val="single" w:sz="4" w:space="0" w:color="000000"/>
-            </w:tcBorders>
-            <w:shd w:val="clear" w:color="auto" w:fill="FFF2CC"/>
-          </w:tcPr>
-          <w:p>
-            <w:pPr>
-              <w:widowControl w:val="0"/>
-              <w:spacing w:after="0" w:line="240" w:lineRule="auto"/>
-              <w:jc w:val="center"/>
-              <w:rPr>
-                <w:i/>
-                <w:iCs/>
-                <w:lang w:val="en-US"/>
-              </w:rPr>
-            </w:pPr>
-            <w:r>
-              <w:rPr>
-                <w:i/>
-                <w:iCs/>
-                <w:lang w:val="en-US"/>
-              </w:rPr>
-              <w:t>x</w:t>
-            </w:r>
-          </w:p>
-        </w:tc>
-      </w:tr>
-      <w:tr>
-        <w:tc>
-          <w:tcPr>
-            <w:tcW w:w="2263" w:type="dxa"/>
-            <w:tcBorders>
-              <w:top w:val="single" w:sz="4" w:space="0" w:color="000000"/>
-              <w:left w:val="single" w:sz="4" w:space="0" w:color="000000"/>
-              <w:bottom w:val="single" w:sz="4" w:space="0" w:color="000000"/>
-              <w:right w:val="single" w:sz="4" w:space="0" w:color="000000"/>
-            </w:tcBorders>
-            <w:shd w:val="clear" w:color="auto" w:fill="FFF2CC"/>
-          </w:tcPr>
-          <w:p>
-            <w:pPr>
-              <w:widowControl w:val="0"/>
-              <w:spacing w:after="0" w:line="240" w:lineRule="auto"/>
-              <w:rPr>
-                <w:lang w:val="en-US"/>
-              </w:rPr>
-            </w:pPr>
-            <w:r>
-              <w:rPr>
-                <w:lang w:val="en-US"/>
-              </w:rPr>
-              <w:t>Arturo Caliandro</w:t>
-            </w:r>
-          </w:p>
-        </w:tc>
-        <w:tc>
-          <w:tcPr>
-            <w:tcW w:w="1925" w:type="dxa"/>
-            <w:tcBorders>
-              <w:top w:val="single" w:sz="4" w:space="0" w:color="000000"/>
-              <w:left w:val="single" w:sz="4" w:space="0" w:color="000000"/>
-              <w:bottom w:val="single" w:sz="4" w:space="0" w:color="000000"/>
-              <w:right w:val="single" w:sz="4" w:space="0" w:color="000000"/>
-            </w:tcBorders>
-            <w:shd w:val="clear" w:color="auto" w:fill="FFF2CC"/>
-          </w:tcPr>
-          <w:p>
-            <w:pPr>
-              <w:widowControl w:val="0"/>
-              <w:spacing w:after="0" w:line="240" w:lineRule="auto"/>
-              <w:jc w:val="center"/>
-              <w:rPr>
-                <w:i/>
-                <w:iCs/>
-                <w:lang w:val="en-US"/>
-              </w:rPr>
-            </w:pPr>
-          </w:p>
-        </w:tc>
-        <w:tc>
-          <w:tcPr>
-            <w:tcW w:w="1924" w:type="dxa"/>
-            <w:tcBorders>
-              <w:top w:val="single" w:sz="4" w:space="0" w:color="000000"/>
-              <w:left w:val="single" w:sz="4" w:space="0" w:color="000000"/>
-              <w:bottom w:val="single" w:sz="4" w:space="0" w:color="000000"/>
-              <w:right w:val="single" w:sz="4" w:space="0" w:color="000000"/>
-            </w:tcBorders>
-            <w:shd w:val="clear" w:color="auto" w:fill="FFF2CC"/>
-          </w:tcPr>
-          <w:p>
-            <w:pPr>
-              <w:widowControl w:val="0"/>
-              <w:spacing w:after="0" w:line="240" w:lineRule="auto"/>
-              <w:jc w:val="center"/>
-              <w:rPr>
-                <w:i/>
-                <w:iCs/>
-                <w:lang w:val="en-US"/>
-              </w:rPr>
-            </w:pPr>
-          </w:p>
-        </w:tc>
-        <w:tc>
-          <w:tcPr>
-            <w:tcW w:w="1927" w:type="dxa"/>
-            <w:tcBorders>
-              <w:top w:val="single" w:sz="4" w:space="0" w:color="000000"/>
-              <w:left w:val="single" w:sz="4" w:space="0" w:color="000000"/>
-              <w:bottom w:val="single" w:sz="4" w:space="0" w:color="000000"/>
-              <w:right w:val="single" w:sz="4" w:space="0" w:color="000000"/>
-            </w:tcBorders>
-            <w:shd w:val="clear" w:color="auto" w:fill="FFF2CC"/>
-          </w:tcPr>
-          <w:p>
-            <w:pPr>
-              <w:widowControl w:val="0"/>
-              <w:spacing w:after="0" w:line="240" w:lineRule="auto"/>
-              <w:jc w:val="center"/>
-              <w:rPr>
-                <w:i/>
-                <w:iCs/>
-                <w:lang w:val="en-US"/>
-              </w:rPr>
-            </w:pPr>
-            <w:r>
-              <w:rPr>
-                <w:i/>
-                <w:iCs/>
-                <w:lang w:val="en-US"/>
-              </w:rPr>
-              <w:t>x</w:t>
-            </w:r>
-          </w:p>
-        </w:tc>
-      </w:tr>
-      <w:tr>
-        <w:tc>
-          <w:tcPr>
-            <w:tcW w:w="2263" w:type="dxa"/>
-            <w:tcBorders>
-              <w:top w:val="single" w:sz="4" w:space="0" w:color="000000"/>
-              <w:left w:val="single" w:sz="4" w:space="0" w:color="000000"/>
-              <w:bottom w:val="single" w:sz="4" w:space="0" w:color="000000"/>
-              <w:right w:val="single" w:sz="4" w:space="0" w:color="000000"/>
-            </w:tcBorders>
-            <w:shd w:val="clear" w:color="auto" w:fill="FFF2CC"/>
-          </w:tcPr>
-          <w:p>
-            <w:pPr>
-              <w:widowControl w:val="0"/>
-              <w:spacing w:after="0" w:line="240" w:lineRule="auto"/>
-              <w:rPr>
-                <w:lang w:val="en-US"/>
-              </w:rPr>
-            </w:pPr>
-            <w:r>
-              <w:rPr>
-                <w:lang w:val="en-US"/>
-              </w:rPr>
-              <w:t>Luigi Lizzini</w:t>
-            </w:r>
-          </w:p>
-        </w:tc>
-        <w:tc>
-          <w:tcPr>
-            <w:tcW w:w="1925" w:type="dxa"/>
-            <w:tcBorders>
-              <w:top w:val="single" w:sz="4" w:space="0" w:color="000000"/>
-              <w:left w:val="single" w:sz="4" w:space="0" w:color="000000"/>
-              <w:bottom w:val="single" w:sz="4" w:space="0" w:color="000000"/>
-              <w:right w:val="single" w:sz="4" w:space="0" w:color="000000"/>
-            </w:tcBorders>
-            <w:shd w:val="clear" w:color="auto" w:fill="FFF2CC"/>
-          </w:tcPr>
-          <w:p>
-            <w:pPr>
-              <w:widowControl w:val="0"/>
-              <w:spacing w:after="0" w:line="240" w:lineRule="auto"/>
-              <w:jc w:val="center"/>
-              <w:rPr>
-                <w:i/>
-                <w:iCs/>
-                <w:lang w:val="en-US"/>
-              </w:rPr>
-            </w:pPr>
-          </w:p>
-        </w:tc>
-        <w:tc>
-          <w:tcPr>
-            <w:tcW w:w="1924" w:type="dxa"/>
-            <w:tcBorders>
-              <w:top w:val="single" w:sz="4" w:space="0" w:color="000000"/>
-              <w:left w:val="single" w:sz="4" w:space="0" w:color="000000"/>
-              <w:bottom w:val="single" w:sz="4" w:space="0" w:color="000000"/>
-              <w:right w:val="single" w:sz="4" w:space="0" w:color="000000"/>
-            </w:tcBorders>
-            <w:shd w:val="clear" w:color="auto" w:fill="FFF2CC"/>
-          </w:tcPr>
-          <w:p>
-            <w:pPr>
-              <w:widowControl w:val="0"/>
-              <w:spacing w:after="0" w:line="240" w:lineRule="auto"/>
-              <w:jc w:val="center"/>
-              <w:rPr>
-                <w:i/>
-                <w:iCs/>
-                <w:lang w:val="en-US"/>
-              </w:rPr>
-            </w:pPr>
-          </w:p>
-        </w:tc>
-        <w:tc>
-          <w:tcPr>
-            <w:tcW w:w="1927" w:type="dxa"/>
-            <w:tcBorders>
-              <w:top w:val="single" w:sz="4" w:space="0" w:color="000000"/>
-              <w:left w:val="single" w:sz="4" w:space="0" w:color="000000"/>
-              <w:bottom w:val="single" w:sz="4" w:space="0" w:color="000000"/>
-              <w:right w:val="single" w:sz="4" w:space="0" w:color="000000"/>
-            </w:tcBorders>
-            <w:shd w:val="clear" w:color="auto" w:fill="FFF2CC"/>
-          </w:tcPr>
-          <w:p>
-            <w:pPr>
-              <w:widowControl w:val="0"/>
-              <w:spacing w:after="0" w:line="240" w:lineRule="auto"/>
-              <w:jc w:val="center"/>
-              <w:rPr>
-                <w:i/>
-                <w:iCs/>
-                <w:lang w:val="en-US"/>
-              </w:rPr>
-            </w:pPr>
-            <w:r>
-              <w:rPr>
-                <w:i/>
-                <w:iCs/>
-                <w:lang w:val="en-US"/>
-              </w:rPr>
-              <w:t>x</w:t>
-            </w:r>
-          </w:p>
-        </w:tc>
-      </w:tr>
-      <w:tr>
-        <w:tc>
-          <w:tcPr>
-            <w:tcW w:w="8039" w:type="dxa"/>
-            <w:gridSpan w:val="4"/>
-            <w:tcBorders>
-              <w:top w:val="single" w:sz="4" w:space="0" w:color="000000"/>
-              <w:left w:val="single" w:sz="4" w:space="0" w:color="000000"/>
-              <w:bottom w:val="single" w:sz="4" w:space="0" w:color="000000"/>
-              <w:right w:val="single" w:sz="4" w:space="0" w:color="000000"/>
-            </w:tcBorders>
-            <w:shd w:val="clear" w:color="auto" w:fill="FFF2CC"/>
-          </w:tcPr>
-          <w:p>
-            <w:pPr>
-              <w:widowControl w:val="0"/>
-              <w:spacing w:after="0" w:line="240" w:lineRule="auto"/>
-              <w:rPr>
-                <w:i/>
-                <w:iCs/>
-                <w:lang w:val="en-US"/>
-              </w:rPr>
-            </w:pPr>
-            <w:r>
-              <w:rPr>
-                <w:lang w:val="en-US"/>
-              </w:rPr>
-              <w:t xml:space="preserve">Notes: </w:t>
-            </w:r>
           </w:p>
         </w:tc>
       </w:tr>
@@ -1478,7 +511,27 @@
                 <w:szCs w:val="22"/>
                 <w:lang w:val="en-GB" w:eastAsia="en-US"/>
               </w:rPr>
-              <w:t>Project 2b: like Project 2a, although we made some optimizations: our version of the function playnote uses a few functions to change the AUTORELOAD register and COMPARE register and resets the timer counter every time a new tone is played.</w:t>
+              <w:t xml:space="preserve">Project 2b: like Project 2a, although we made some optimizations: our version of the function </w:t>
+            </w:r>
+            <w:proofErr w:type="spellStart"/>
+            <w:r>
+              <w:rPr>
+                <w:rFonts w:ascii="Calibri" w:hAnsi="Calibri" w:cs="Calibri"/>
+                <w:sz w:val="22"/>
+                <w:szCs w:val="22"/>
+                <w:lang w:val="en-GB" w:eastAsia="en-US"/>
+              </w:rPr>
+              <w:t>playnote</w:t>
+            </w:r>
+            <w:proofErr w:type="spellEnd"/>
+            <w:r>
+              <w:rPr>
+                <w:rFonts w:ascii="Calibri" w:hAnsi="Calibri" w:cs="Calibri"/>
+                <w:sz w:val="22"/>
+                <w:szCs w:val="22"/>
+                <w:lang w:val="en-GB" w:eastAsia="en-US"/>
+              </w:rPr>
+              <w:t xml:space="preserve"> uses a few functions to change the AUTORELOAD register and COMPARE register and resets the timer counter every time a new tone is played.</w:t>
             </w:r>
           </w:p>
           <w:p>
@@ -1996,7 +1049,107 @@
                 <w:szCs w:val="22"/>
                 <w:lang w:val="en-GB" w:eastAsia="en-US"/>
               </w:rPr>
-              <w:t xml:space="preserve">Before we explain the third step, we want to explain a curious thing that we have encountered: our first idea was based on the code of the previous project, i.e. to put the playsong function into the HAL_GPIO_EXTI_Callback function, then everytime there is a sound, it would trigger the callback function and as this function contains the function playsong, therefore, it will play the sound. </w:t>
+              <w:t xml:space="preserve">Before we explain the third step, we want to explain a curious thing that we have encountered: our first idea was based on the code of the previous project, i.e. to put the </w:t>
+            </w:r>
+            <w:proofErr w:type="spellStart"/>
+            <w:r>
+              <w:rPr>
+                <w:rFonts w:ascii="Calibri" w:hAnsi="Calibri" w:cs="Calibri"/>
+                <w:sz w:val="22"/>
+                <w:szCs w:val="22"/>
+                <w:lang w:val="en-GB" w:eastAsia="en-US"/>
+              </w:rPr>
+              <w:t>playsong</w:t>
+            </w:r>
+            <w:proofErr w:type="spellEnd"/>
+            <w:r>
+              <w:rPr>
+                <w:rFonts w:ascii="Calibri" w:hAnsi="Calibri" w:cs="Calibri"/>
+                <w:sz w:val="22"/>
+                <w:szCs w:val="22"/>
+                <w:lang w:val="en-GB" w:eastAsia="en-US"/>
+              </w:rPr>
+              <w:t xml:space="preserve"> function into the </w:t>
+            </w:r>
+            <w:proofErr w:type="spellStart"/>
+            <w:r>
+              <w:rPr>
+                <w:rFonts w:ascii="Calibri" w:hAnsi="Calibri" w:cs="Calibri"/>
+                <w:sz w:val="22"/>
+                <w:szCs w:val="22"/>
+                <w:lang w:val="en-GB" w:eastAsia="en-US"/>
+              </w:rPr>
+              <w:t>HAL_GPIO_EXTI_Callback</w:t>
+            </w:r>
+            <w:proofErr w:type="spellEnd"/>
+            <w:r>
+              <w:rPr>
+                <w:rFonts w:ascii="Calibri" w:hAnsi="Calibri" w:cs="Calibri"/>
+                <w:sz w:val="22"/>
+                <w:szCs w:val="22"/>
+                <w:lang w:val="en-GB" w:eastAsia="en-US"/>
+              </w:rPr>
+              <w:t xml:space="preserve"> function, then </w:t>
+            </w:r>
+            <w:proofErr w:type="spellStart"/>
+            <w:r>
+              <w:rPr>
+                <w:rFonts w:ascii="Calibri" w:hAnsi="Calibri" w:cs="Calibri"/>
+                <w:sz w:val="22"/>
+                <w:szCs w:val="22"/>
+                <w:lang w:val="en-GB" w:eastAsia="en-US"/>
+              </w:rPr>
+              <w:t>everytime</w:t>
+            </w:r>
+            <w:proofErr w:type="spellEnd"/>
+            <w:r>
+              <w:rPr>
+                <w:rFonts w:ascii="Calibri" w:hAnsi="Calibri" w:cs="Calibri"/>
+                <w:sz w:val="22"/>
+                <w:szCs w:val="22"/>
+                <w:lang w:val="en-GB" w:eastAsia="en-US"/>
+              </w:rPr>
+              <w:t xml:space="preserve"> there is a sound, it would trigger the </w:t>
+            </w:r>
+            <w:proofErr w:type="spellStart"/>
+            <w:r>
+              <w:rPr>
+                <w:rFonts w:ascii="Calibri" w:hAnsi="Calibri" w:cs="Calibri"/>
+                <w:sz w:val="22"/>
+                <w:szCs w:val="22"/>
+                <w:lang w:val="en-GB" w:eastAsia="en-US"/>
+              </w:rPr>
+              <w:t>callback</w:t>
+            </w:r>
+            <w:proofErr w:type="spellEnd"/>
+            <w:r>
+              <w:rPr>
+                <w:rFonts w:ascii="Calibri" w:hAnsi="Calibri" w:cs="Calibri"/>
+                <w:sz w:val="22"/>
+                <w:szCs w:val="22"/>
+                <w:lang w:val="en-GB" w:eastAsia="en-US"/>
+              </w:rPr>
+              <w:t xml:space="preserve"> function and as this function contains the function </w:t>
+            </w:r>
+            <w:proofErr w:type="spellStart"/>
+            <w:r>
+              <w:rPr>
+                <w:rFonts w:ascii="Calibri" w:hAnsi="Calibri" w:cs="Calibri"/>
+                <w:sz w:val="22"/>
+                <w:szCs w:val="22"/>
+                <w:lang w:val="en-GB" w:eastAsia="en-US"/>
+              </w:rPr>
+              <w:t>playsong</w:t>
+            </w:r>
+            <w:proofErr w:type="spellEnd"/>
+            <w:r>
+              <w:rPr>
+                <w:rFonts w:ascii="Calibri" w:hAnsi="Calibri" w:cs="Calibri"/>
+                <w:sz w:val="22"/>
+                <w:szCs w:val="22"/>
+                <w:lang w:val="en-GB" w:eastAsia="en-US"/>
+              </w:rPr>
+              <w:t xml:space="preserve">, therefore, it will play the sound. </w:t>
             </w:r>
           </w:p>
           <w:p>
@@ -2038,7 +1191,67 @@
                 <w:szCs w:val="22"/>
                 <w:lang w:val="en-GB" w:eastAsia="en-US"/>
               </w:rPr>
-              <w:t>After a while, we understood the problem. Inside the interrupt callback function we invoke the playsong function. The big amount of HAL_Delay calls triggers the “Time Base: System tick” timer interrupt.</w:t>
+              <w:t xml:space="preserve">After a while, we understood the problem. Inside the interrupt </w:t>
+            </w:r>
+            <w:proofErr w:type="spellStart"/>
+            <w:r>
+              <w:rPr>
+                <w:rFonts w:ascii="Calibri" w:hAnsi="Calibri" w:cs="Calibri"/>
+                <w:sz w:val="22"/>
+                <w:szCs w:val="22"/>
+                <w:lang w:val="en-GB" w:eastAsia="en-US"/>
+              </w:rPr>
+              <w:t>callback</w:t>
+            </w:r>
+            <w:proofErr w:type="spellEnd"/>
+            <w:r>
+              <w:rPr>
+                <w:rFonts w:ascii="Calibri" w:hAnsi="Calibri" w:cs="Calibri"/>
+                <w:sz w:val="22"/>
+                <w:szCs w:val="22"/>
+                <w:lang w:val="en-GB" w:eastAsia="en-US"/>
+              </w:rPr>
+              <w:t xml:space="preserve"> function we invoke the </w:t>
+            </w:r>
+            <w:proofErr w:type="spellStart"/>
+            <w:r>
+              <w:rPr>
+                <w:rFonts w:ascii="Calibri" w:hAnsi="Calibri" w:cs="Calibri"/>
+                <w:sz w:val="22"/>
+                <w:szCs w:val="22"/>
+                <w:lang w:val="en-GB" w:eastAsia="en-US"/>
+              </w:rPr>
+              <w:t>playsong</w:t>
+            </w:r>
+            <w:proofErr w:type="spellEnd"/>
+            <w:r>
+              <w:rPr>
+                <w:rFonts w:ascii="Calibri" w:hAnsi="Calibri" w:cs="Calibri"/>
+                <w:sz w:val="22"/>
+                <w:szCs w:val="22"/>
+                <w:lang w:val="en-GB" w:eastAsia="en-US"/>
+              </w:rPr>
+              <w:t xml:space="preserve"> function. The big amount of </w:t>
+            </w:r>
+            <w:proofErr w:type="spellStart"/>
+            <w:r>
+              <w:rPr>
+                <w:rFonts w:ascii="Calibri" w:hAnsi="Calibri" w:cs="Calibri"/>
+                <w:sz w:val="22"/>
+                <w:szCs w:val="22"/>
+                <w:lang w:val="en-GB" w:eastAsia="en-US"/>
+              </w:rPr>
+              <w:t>HAL_Delay</w:t>
+            </w:r>
+            <w:proofErr w:type="spellEnd"/>
+            <w:r>
+              <w:rPr>
+                <w:rFonts w:ascii="Calibri" w:hAnsi="Calibri" w:cs="Calibri"/>
+                <w:sz w:val="22"/>
+                <w:szCs w:val="22"/>
+                <w:lang w:val="en-GB" w:eastAsia="en-US"/>
+              </w:rPr>
+              <w:t xml:space="preserve"> calls triggers the “Time Base: System tick” timer interrupt.</w:t>
             </w:r>
           </w:p>
           <w:p>
@@ -2197,7 +1410,47 @@
                 <w:szCs w:val="22"/>
                 <w:lang w:val="en-GB" w:eastAsia="en-US"/>
               </w:rPr>
-              <w:t>Finally, in the main.c, we maintain everything as the previous project but add the callback function:</w:t>
+              <w:t xml:space="preserve">Finally, in the </w:t>
+            </w:r>
+            <w:proofErr w:type="spellStart"/>
+            <w:r>
+              <w:rPr>
+                <w:rFonts w:ascii="Calibri" w:hAnsi="Calibri" w:cs="Calibri"/>
+                <w:sz w:val="22"/>
+                <w:szCs w:val="22"/>
+                <w:lang w:val="en-GB" w:eastAsia="en-US"/>
+              </w:rPr>
+              <w:t>main.c</w:t>
+            </w:r>
+            <w:proofErr w:type="spellEnd"/>
+            <w:r>
+              <w:rPr>
+                <w:rFonts w:ascii="Calibri" w:hAnsi="Calibri" w:cs="Calibri"/>
+                <w:sz w:val="22"/>
+                <w:szCs w:val="22"/>
+                <w:lang w:val="en-GB" w:eastAsia="en-US"/>
+              </w:rPr>
+              <w:t xml:space="preserve">, we maintain everything as the previous project but add the </w:t>
+            </w:r>
+            <w:proofErr w:type="spellStart"/>
+            <w:r>
+              <w:rPr>
+                <w:rFonts w:ascii="Calibri" w:hAnsi="Calibri" w:cs="Calibri"/>
+                <w:sz w:val="22"/>
+                <w:szCs w:val="22"/>
+                <w:lang w:val="en-GB" w:eastAsia="en-US"/>
+              </w:rPr>
+              <w:t>callback</w:t>
+            </w:r>
+            <w:proofErr w:type="spellEnd"/>
+            <w:r>
+              <w:rPr>
+                <w:rFonts w:ascii="Calibri" w:hAnsi="Calibri" w:cs="Calibri"/>
+                <w:sz w:val="22"/>
+                <w:szCs w:val="22"/>
+                <w:lang w:val="en-GB" w:eastAsia="en-US"/>
+              </w:rPr>
+              <w:t xml:space="preserve"> function:</w:t>
             </w:r>
           </w:p>
           <w:p>
@@ -2315,7 +1568,47 @@
                 <w:szCs w:val="22"/>
                 <w:lang w:val="en-GB" w:eastAsia="en-US"/>
               </w:rPr>
-              <w:t>As this project just consists in making again the Project2c without using the HAL_Delay function, the configuration is almost the same as the previous project. Considering the hint, we chose the timer2 to replace the HAL_Delay, and the timer1 channel 2 to generate the PWM signal.</w:t>
+              <w:t xml:space="preserve">As this project just consists in making again the Project2c without using the </w:t>
+            </w:r>
+            <w:proofErr w:type="spellStart"/>
+            <w:r>
+              <w:rPr>
+                <w:rFonts w:ascii="Calibri" w:hAnsi="Calibri" w:cs="Calibri"/>
+                <w:sz w:val="22"/>
+                <w:szCs w:val="22"/>
+                <w:lang w:val="en-GB" w:eastAsia="en-US"/>
+              </w:rPr>
+              <w:t>HAL_Delay</w:t>
+            </w:r>
+            <w:proofErr w:type="spellEnd"/>
+            <w:r>
+              <w:rPr>
+                <w:rFonts w:ascii="Calibri" w:hAnsi="Calibri" w:cs="Calibri"/>
+                <w:sz w:val="22"/>
+                <w:szCs w:val="22"/>
+                <w:lang w:val="en-GB" w:eastAsia="en-US"/>
+              </w:rPr>
+              <w:t xml:space="preserve"> function, the configuration is almost the same as the previous project. Considering the hint, we chose the timer2 to replace the </w:t>
+            </w:r>
+            <w:proofErr w:type="spellStart"/>
+            <w:r>
+              <w:rPr>
+                <w:rFonts w:ascii="Calibri" w:hAnsi="Calibri" w:cs="Calibri"/>
+                <w:sz w:val="22"/>
+                <w:szCs w:val="22"/>
+                <w:lang w:val="en-GB" w:eastAsia="en-US"/>
+              </w:rPr>
+              <w:t>HAL_Delay</w:t>
+            </w:r>
+            <w:proofErr w:type="spellEnd"/>
+            <w:r>
+              <w:rPr>
+                <w:rFonts w:ascii="Calibri" w:hAnsi="Calibri" w:cs="Calibri"/>
+                <w:sz w:val="22"/>
+                <w:szCs w:val="22"/>
+                <w:lang w:val="en-GB" w:eastAsia="en-US"/>
+              </w:rPr>
+              <w:t>, and the timer1 channel 2 to generate the PWM signal.</w:t>
             </w:r>
           </w:p>
           <w:p>
@@ -2389,7 +1682,27 @@
                 <w:szCs w:val="22"/>
                 <w:lang w:val="en-GB" w:eastAsia="en-US"/>
               </w:rPr>
-              <w:t xml:space="preserve">We fixed the Prescaler to 8399 </w:t>
+              <w:t xml:space="preserve">We fixed the </w:t>
+            </w:r>
+            <w:proofErr w:type="spellStart"/>
+            <w:r>
+              <w:rPr>
+                <w:rFonts w:ascii="Calibri" w:hAnsi="Calibri" w:cs="Calibri"/>
+                <w:sz w:val="22"/>
+                <w:szCs w:val="22"/>
+                <w:lang w:val="en-GB" w:eastAsia="en-US"/>
+              </w:rPr>
+              <w:t>Prescaler</w:t>
+            </w:r>
+            <w:proofErr w:type="spellEnd"/>
+            <w:r>
+              <w:rPr>
+                <w:rFonts w:ascii="Calibri" w:hAnsi="Calibri" w:cs="Calibri"/>
+                <w:sz w:val="22"/>
+                <w:szCs w:val="22"/>
+                <w:lang w:val="en-GB" w:eastAsia="en-US"/>
+              </w:rPr>
+              <w:t xml:space="preserve"> to 8399 </w:t>
             </w:r>
             <w:proofErr w:type="gramStart"/>
             <w:r>
@@ -2499,27 +1812,67 @@
                 <w:szCs w:val="22"/>
                 <w:lang w:val="en-GB" w:eastAsia="en-US"/>
               </w:rPr>
-              <w:t>Secondly, we define some global variables in the main.c:</w:t>
-            </w:r>
-          </w:p>
-          <w:p>
-            <w:pPr>
-              <w:pStyle w:val="paragraph"/>
-              <w:widowControl w:val="0"/>
-              <w:textAlignment w:val="baseline"/>
-              <w:rPr>
-                <w:rFonts w:ascii="Calibri" w:hAnsi="Calibri" w:cs="Calibri"/>
-                <w:lang w:val="en-GB"/>
-              </w:rPr>
-            </w:pPr>
-            <w:r>
-              <w:rPr>
-                <w:rFonts w:ascii="Calibri" w:hAnsi="Calibri" w:cs="Calibri"/>
-                <w:sz w:val="22"/>
-                <w:szCs w:val="22"/>
-                <w:lang w:val="en-GB" w:eastAsia="en-US"/>
-              </w:rPr>
-              <w:t xml:space="preserve">The variable song_playing identifies if the song is over or not. The variable index identifies the order of the tune that it’s playing. </w:t>
+              <w:t xml:space="preserve">Secondly, we define some global variables in the </w:t>
+            </w:r>
+            <w:proofErr w:type="spellStart"/>
+            <w:r>
+              <w:rPr>
+                <w:rFonts w:ascii="Calibri" w:hAnsi="Calibri" w:cs="Calibri"/>
+                <w:sz w:val="22"/>
+                <w:szCs w:val="22"/>
+                <w:lang w:val="en-GB" w:eastAsia="en-US"/>
+              </w:rPr>
+              <w:t>main.c</w:t>
+            </w:r>
+            <w:proofErr w:type="spellEnd"/>
+            <w:r>
+              <w:rPr>
+                <w:rFonts w:ascii="Calibri" w:hAnsi="Calibri" w:cs="Calibri"/>
+                <w:sz w:val="22"/>
+                <w:szCs w:val="22"/>
+                <w:lang w:val="en-GB" w:eastAsia="en-US"/>
+              </w:rPr>
+              <w:t>:</w:t>
+            </w:r>
+          </w:p>
+          <w:p>
+            <w:pPr>
+              <w:pStyle w:val="paragraph"/>
+              <w:widowControl w:val="0"/>
+              <w:textAlignment w:val="baseline"/>
+              <w:rPr>
+                <w:rFonts w:ascii="Calibri" w:hAnsi="Calibri" w:cs="Calibri"/>
+                <w:lang w:val="en-GB"/>
+              </w:rPr>
+            </w:pPr>
+            <w:r>
+              <w:rPr>
+                <w:rFonts w:ascii="Calibri" w:hAnsi="Calibri" w:cs="Calibri"/>
+                <w:sz w:val="22"/>
+                <w:szCs w:val="22"/>
+                <w:lang w:val="en-GB" w:eastAsia="en-US"/>
+              </w:rPr>
+              <w:t xml:space="preserve">The variable </w:t>
+            </w:r>
+            <w:proofErr w:type="spellStart"/>
+            <w:r>
+              <w:rPr>
+                <w:rFonts w:ascii="Calibri" w:hAnsi="Calibri" w:cs="Calibri"/>
+                <w:sz w:val="22"/>
+                <w:szCs w:val="22"/>
+                <w:lang w:val="en-GB" w:eastAsia="en-US"/>
+              </w:rPr>
+              <w:t>song_playing</w:t>
+            </w:r>
+            <w:proofErr w:type="spellEnd"/>
+            <w:r>
+              <w:rPr>
+                <w:rFonts w:ascii="Calibri" w:hAnsi="Calibri" w:cs="Calibri"/>
+                <w:sz w:val="22"/>
+                <w:szCs w:val="22"/>
+                <w:lang w:val="en-GB" w:eastAsia="en-US"/>
+              </w:rPr>
+              <w:t xml:space="preserve"> identifies if the song is over or not. The variable index identifies the order of the tune that it’s playing. </w:t>
             </w:r>
           </w:p>
           <w:p>
@@ -2589,7 +1942,27 @@
                 <w:szCs w:val="22"/>
                 <w:lang w:val="en-GB" w:eastAsia="en-US"/>
               </w:rPr>
-              <w:t>Then every time there is a sound, triggers the callback function:</w:t>
+              <w:t xml:space="preserve">Then every time there is a sound, triggers the </w:t>
+            </w:r>
+            <w:proofErr w:type="spellStart"/>
+            <w:r>
+              <w:rPr>
+                <w:rFonts w:ascii="Calibri" w:hAnsi="Calibri" w:cs="Calibri"/>
+                <w:sz w:val="22"/>
+                <w:szCs w:val="22"/>
+                <w:lang w:val="en-GB" w:eastAsia="en-US"/>
+              </w:rPr>
+              <w:t>callback</w:t>
+            </w:r>
+            <w:proofErr w:type="spellEnd"/>
+            <w:r>
+              <w:rPr>
+                <w:rFonts w:ascii="Calibri" w:hAnsi="Calibri" w:cs="Calibri"/>
+                <w:sz w:val="22"/>
+                <w:szCs w:val="22"/>
+                <w:lang w:val="en-GB" w:eastAsia="en-US"/>
+              </w:rPr>
+              <w:t xml:space="preserve"> function:</w:t>
             </w:r>
           </w:p>
           <w:p>
@@ -2610,7 +1983,27 @@
                 <w:szCs w:val="22"/>
                 <w:lang w:val="en-GB" w:eastAsia="en-US"/>
               </w:rPr>
-              <w:t xml:space="preserve">The callback function checks if the previous song is over: if true, it will start the next song, otherwise it will do nothing. That’s also the reason why in this case we don’t need to change the priority on the NVIC </w:t>
+              <w:t xml:space="preserve">The </w:t>
+            </w:r>
+            <w:proofErr w:type="spellStart"/>
+            <w:r>
+              <w:rPr>
+                <w:rFonts w:ascii="Calibri" w:hAnsi="Calibri" w:cs="Calibri"/>
+                <w:sz w:val="22"/>
+                <w:szCs w:val="22"/>
+                <w:lang w:val="en-GB" w:eastAsia="en-US"/>
+              </w:rPr>
+              <w:t>callback</w:t>
+            </w:r>
+            <w:proofErr w:type="spellEnd"/>
+            <w:r>
+              <w:rPr>
+                <w:rFonts w:ascii="Calibri" w:hAnsi="Calibri" w:cs="Calibri"/>
+                <w:sz w:val="22"/>
+                <w:szCs w:val="22"/>
+                <w:lang w:val="en-GB" w:eastAsia="en-US"/>
+              </w:rPr>
+              <w:t xml:space="preserve"> function checks if the previous song is over: if true, it will start the next song, otherwise it will do nothing. That’s also the reason why in this case we don’t need to change the priority on the NVIC </w:t>
             </w:r>
             <w:r>
               <w:rPr>
@@ -2718,21 +2111,62 @@
                 <w:szCs w:val="22"/>
                 <w:lang w:val="en-GB" w:eastAsia="en-US"/>
               </w:rPr>
-              <w:t xml:space="preserve"> the value of song_playing to 1, which means that now the song is been reproduced, and initializes the index to 0. Eventually, it calls the playnote function:</w:t>
-            </w:r>
-          </w:p>
-          <w:p>
-            <w:pPr>
-              <w:pStyle w:val="paragraph"/>
-              <w:widowControl w:val="0"/>
-              <w:textAlignment w:val="baseline"/>
-              <w:rPr>
-                <w:lang w:val="en-GB"/>
-              </w:rPr>
-            </w:pPr>
-            <w:r>
-              <w:rPr>
-                <w:rFonts w:ascii="Calibri" w:hAnsi="Calibri" w:cs="Calibri"/>
+              <w:t xml:space="preserve"> the value of </w:t>
+            </w:r>
+            <w:proofErr w:type="spellStart"/>
+            <w:r>
+              <w:rPr>
+                <w:rFonts w:ascii="Calibri" w:hAnsi="Calibri" w:cs="Calibri"/>
+                <w:sz w:val="22"/>
+                <w:szCs w:val="22"/>
+                <w:lang w:val="en-GB" w:eastAsia="en-US"/>
+              </w:rPr>
+              <w:t>song_playing</w:t>
+            </w:r>
+            <w:proofErr w:type="spellEnd"/>
+            <w:r>
+              <w:rPr>
+                <w:rFonts w:ascii="Calibri" w:hAnsi="Calibri" w:cs="Calibri"/>
+                <w:sz w:val="22"/>
+                <w:szCs w:val="22"/>
+                <w:lang w:val="en-GB" w:eastAsia="en-US"/>
+              </w:rPr>
+              <w:t xml:space="preserve"> to 1, which means that now the song is been reproduced, and initializes the index to 0. Eventually, it calls the </w:t>
+            </w:r>
+            <w:proofErr w:type="spellStart"/>
+            <w:r>
+              <w:rPr>
+                <w:rFonts w:ascii="Calibri" w:hAnsi="Calibri" w:cs="Calibri"/>
+                <w:sz w:val="22"/>
+                <w:szCs w:val="22"/>
+                <w:lang w:val="en-GB" w:eastAsia="en-US"/>
+              </w:rPr>
+              <w:t>playnote</w:t>
+            </w:r>
+            <w:proofErr w:type="spellEnd"/>
+            <w:r>
+              <w:rPr>
+                <w:rFonts w:ascii="Calibri" w:hAnsi="Calibri" w:cs="Calibri"/>
+                <w:sz w:val="22"/>
+                <w:szCs w:val="22"/>
+                <w:lang w:val="en-GB" w:eastAsia="en-US"/>
+              </w:rPr>
+              <w:t xml:space="preserve"> function:</w:t>
+            </w:r>
+          </w:p>
+          <w:p>
+            <w:pPr>
+              <w:pStyle w:val="paragraph"/>
+              <w:widowControl w:val="0"/>
+              <w:textAlignment w:val="baseline"/>
+              <w:rPr>
+                <w:lang w:val="en-GB"/>
+              </w:rPr>
+            </w:pPr>
+            <w:r>
+              <w:rPr>
+                <w:rFonts w:ascii="Calibri" w:hAnsi="Calibri" w:cs="Calibri"/>
+                <w:noProof/>
                 <w:sz w:val="22"/>
                 <w:szCs w:val="22"/>
                 <w:lang w:val="en-GB" w:eastAsia="en-US"/>
@@ -2780,7 +2214,87 @@
                 <w:szCs w:val="22"/>
                 <w:lang w:val="en-GB" w:eastAsia="en-US"/>
               </w:rPr>
-              <w:t>The first thing we do in this function is to stop the PWM (just in case, maybe it’s not necessary), and then it checks if the song is finished or not: if it’s finished, the program will stop the timer2, resets the flag of the timer2 and puts the song_playing to false. Otherwise, it sets the timer1 channel 2 to generate the PWM signal according to the next tune to reproduce and sets the timer2 to count for the end of this tune: as the Prescaler is 8399, the counter increments every 0.1 ms, hence we set the period based on the duration of every tone. Thus, when the counter counts until this number, it will trigger its callback function as shown below:</w:t>
+              <w:t xml:space="preserve">The first thing we do in this function is to stop the PWM (just in case, maybe it’s not necessary), and then it checks if the song is finished or not: if it’s finished, the program will stop the timer2, resets the flag of the timer2 and puts the </w:t>
+            </w:r>
+            <w:proofErr w:type="spellStart"/>
+            <w:r>
+              <w:rPr>
+                <w:rFonts w:ascii="Calibri" w:hAnsi="Calibri" w:cs="Calibri"/>
+                <w:sz w:val="22"/>
+                <w:szCs w:val="22"/>
+                <w:lang w:val="en-GB" w:eastAsia="en-US"/>
+              </w:rPr>
+              <w:t>song_playing</w:t>
+            </w:r>
+            <w:proofErr w:type="spellEnd"/>
+            <w:r>
+              <w:rPr>
+                <w:rFonts w:ascii="Calibri" w:hAnsi="Calibri" w:cs="Calibri"/>
+                <w:sz w:val="22"/>
+                <w:szCs w:val="22"/>
+                <w:lang w:val="en-GB" w:eastAsia="en-US"/>
+              </w:rPr>
+              <w:t xml:space="preserve"> to false. Otherwise, it sets the timer1 channel 2 to generate the PWM signal according to the next tune to reproduce and sets the timer2 to count for the end of this tune: as the </w:t>
+            </w:r>
+            <w:proofErr w:type="spellStart"/>
+            <w:r>
+              <w:rPr>
+                <w:rFonts w:ascii="Calibri" w:hAnsi="Calibri" w:cs="Calibri"/>
+                <w:sz w:val="22"/>
+                <w:szCs w:val="22"/>
+                <w:lang w:val="en-GB" w:eastAsia="en-US"/>
+              </w:rPr>
+              <w:t>Prescaler</w:t>
+            </w:r>
+            <w:proofErr w:type="spellEnd"/>
+            <w:r>
+              <w:rPr>
+                <w:rFonts w:ascii="Calibri" w:hAnsi="Calibri" w:cs="Calibri"/>
+                <w:sz w:val="22"/>
+                <w:szCs w:val="22"/>
+                <w:lang w:val="en-GB" w:eastAsia="en-US"/>
+              </w:rPr>
+              <w:t xml:space="preserve"> is 8399, the counter increments every 0.1 </w:t>
+            </w:r>
+            <w:proofErr w:type="spellStart"/>
+            <w:r>
+              <w:rPr>
+                <w:rFonts w:ascii="Calibri" w:hAnsi="Calibri" w:cs="Calibri"/>
+                <w:sz w:val="22"/>
+                <w:szCs w:val="22"/>
+                <w:lang w:val="en-GB" w:eastAsia="en-US"/>
+              </w:rPr>
+              <w:t>ms</w:t>
+            </w:r>
+            <w:proofErr w:type="spellEnd"/>
+            <w:r>
+              <w:rPr>
+                <w:rFonts w:ascii="Calibri" w:hAnsi="Calibri" w:cs="Calibri"/>
+                <w:sz w:val="22"/>
+                <w:szCs w:val="22"/>
+                <w:lang w:val="en-GB" w:eastAsia="en-US"/>
+              </w:rPr>
+              <w:t xml:space="preserve">, hence we set the period based on the duration of every tone. Thus, when the counter counts until this number, it will trigger its </w:t>
+            </w:r>
+            <w:proofErr w:type="spellStart"/>
+            <w:r>
+              <w:rPr>
+                <w:rFonts w:ascii="Calibri" w:hAnsi="Calibri" w:cs="Calibri"/>
+                <w:sz w:val="22"/>
+                <w:szCs w:val="22"/>
+                <w:lang w:val="en-GB" w:eastAsia="en-US"/>
+              </w:rPr>
+              <w:t>callback</w:t>
+            </w:r>
+            <w:proofErr w:type="spellEnd"/>
+            <w:r>
+              <w:rPr>
+                <w:rFonts w:ascii="Calibri" w:hAnsi="Calibri" w:cs="Calibri"/>
+                <w:sz w:val="22"/>
+                <w:szCs w:val="22"/>
+                <w:lang w:val="en-GB" w:eastAsia="en-US"/>
+              </w:rPr>
+              <w:t xml:space="preserve"> function as shown below:</w:t>
             </w:r>
           </w:p>
           <w:p>

</xml_diff>